<commit_message>
technical replicates look good
</commit_message>
<xml_diff>
--- a/ConclusionsWord/20191015_Conclusions_Threshold_HeightWidth.docx
+++ b/ConclusionsWord/20191015_Conclusions_Threshold_HeightWidth.docx
@@ -55,25 +55,7 @@
         <w:rPr>
           <w:lang w:val="en-US"/>
         </w:rPr>
-        <w:t xml:space="preserve">We think that </w:t>
-      </w:r>
-      <w:r>
-        <w:rPr>
-          <w:lang w:val="en-US"/>
-        </w:rPr>
-        <w:t>(FSC,</w:t>
-      </w:r>
-      <w:r>
-        <w:rPr>
-          <w:lang w:val="en-US"/>
-        </w:rPr>
-        <w:t>9</w:t>
-      </w:r>
-      <w:r>
-        <w:rPr>
-          <w:lang w:val="en-US"/>
-        </w:rPr>
-        <w:t>00</w:t>
+        <w:t>We think that (FSC,900</w:t>
       </w:r>
       <w:proofErr w:type="gramStart"/>
       <w:r>
@@ -87,13 +69,7 @@
         <w:rPr>
           <w:lang w:val="en-US"/>
         </w:rPr>
-        <w:t>(SSC,200)</w:t>
-      </w:r>
-      <w:r>
-        <w:rPr>
-          <w:lang w:val="en-US"/>
-        </w:rPr>
-        <w:t xml:space="preserve"> would be a good threshold for us</w:t>
+        <w:t>(SSC,200) would be a good threshold for us</w:t>
       </w:r>
     </w:p>
     <w:p>
@@ -111,13 +87,7 @@
         <w:rPr>
           <w:lang w:val="en-US"/>
         </w:rPr>
-        <w:t xml:space="preserve">We found that </w:t>
-      </w:r>
-      <w:r>
-        <w:rPr>
-          <w:lang w:val="en-US"/>
-        </w:rPr>
-        <w:t>(FSC,200</w:t>
+        <w:t>We found that (FSC,200</w:t>
       </w:r>
       <w:proofErr w:type="gramStart"/>
       <w:r>
@@ -131,37 +101,7 @@
         <w:rPr>
           <w:lang w:val="en-US"/>
         </w:rPr>
-        <w:t>(SSC,200)</w:t>
-      </w:r>
-      <w:r>
-        <w:rPr>
-          <w:lang w:val="en-US"/>
-        </w:rPr>
-        <w:t xml:space="preserve"> is too low (too many noise and debris events if you compare to </w:t>
-      </w:r>
-      <w:r>
-        <w:rPr>
-          <w:lang w:val="en-US"/>
-        </w:rPr>
-        <w:t>(FSC,</w:t>
-      </w:r>
-      <w:r>
-        <w:rPr>
-          <w:lang w:val="en-US"/>
-        </w:rPr>
-        <w:t>1</w:t>
-      </w:r>
-      <w:r>
-        <w:rPr>
-          <w:lang w:val="en-US"/>
-        </w:rPr>
-        <w:t>200).AND.(SSC,200)</w:t>
-      </w:r>
-      <w:r>
-        <w:rPr>
-          <w:lang w:val="en-US"/>
-        </w:rPr>
-        <w:t>) but by plotting FSC-H SSC-H we could see the two populations (maybe debris vs cells) and think FSC-H 900 would still kill almost all debris, but leave a bit more room for cells</w:t>
+        <w:t>(SSC,200) is too low (too many noise and debris events if you compare to (FSC,1200).AND.(SSC,200)) but by plotting FSC-H SSC-H we could see the two populations (maybe debris vs cells) and think FSC-H 900 would still kill almost all debris, but leave a bit more room for cells</w:t>
       </w:r>
     </w:p>
     <w:p>
@@ -203,6 +143,131 @@
     <w:p>
       <w:pPr>
         <w:rPr>
+          <w:rFonts w:ascii="Times New Roman" w:eastAsia="Times New Roman" w:hAnsi="Times New Roman" w:cs="Times New Roman"/>
+          <w:lang w:val="en-US"/>
+        </w:rPr>
+      </w:pPr>
+      <w:r>
+        <w:rPr>
+          <w:lang w:val="en-US"/>
+        </w:rPr>
+        <w:t xml:space="preserve">We also collected a lot of other channels, but neither: FITC-A, PE-A, </w:t>
+      </w:r>
+      <w:r>
+        <w:rPr>
+          <w:lang w:val="en-US"/>
+        </w:rPr>
+        <w:t>APC-A</w:t>
+      </w:r>
+      <w:r>
+        <w:rPr>
+          <w:lang w:val="en-US"/>
+        </w:rPr>
+        <w:t xml:space="preserve">, </w:t>
+      </w:r>
+      <w:r>
+        <w:rPr>
+          <w:lang w:val="en-US"/>
+        </w:rPr>
+        <w:t>"PerCP-Cy5-5-A</w:t>
+      </w:r>
+      <w:r>
+        <w:rPr>
+          <w:lang w:val="en-US"/>
+        </w:rPr>
+        <w:t xml:space="preserve">, </w:t>
+      </w:r>
+      <w:r>
+        <w:rPr>
+          <w:lang w:val="en-US"/>
+        </w:rPr>
+        <w:t>PE-Cy7-A</w:t>
+      </w:r>
+      <w:r>
+        <w:rPr>
+          <w:lang w:val="en-US"/>
+        </w:rPr>
+        <w:t xml:space="preserve">, </w:t>
+      </w:r>
+      <w:proofErr w:type="spellStart"/>
+      <w:r>
+        <w:rPr>
+          <w:lang w:val="en-US"/>
+        </w:rPr>
+        <w:t>AmCyan</w:t>
+      </w:r>
+      <w:proofErr w:type="spellEnd"/>
+      <w:r>
+        <w:rPr>
+          <w:lang w:val="en-US"/>
+        </w:rPr>
+        <w:t>-A</w:t>
+      </w:r>
+      <w:r>
+        <w:rPr>
+          <w:lang w:val="en-US"/>
+        </w:rPr>
+        <w:t xml:space="preserve">, </w:t>
+      </w:r>
+      <w:r>
+        <w:rPr>
+          <w:lang w:val="en-US"/>
+        </w:rPr>
+        <w:t>APC-Cy7-A</w:t>
+      </w:r>
+      <w:r>
+        <w:rPr>
+          <w:lang w:val="en-US"/>
+        </w:rPr>
+        <w:t xml:space="preserve"> combined with Pacific-Blue-A was better than FSC-A x Pacific-Blue-A, from </w:t>
+      </w:r>
+      <w:hyperlink r:id="rId5" w:history="1">
+        <w:r>
+          <w:rPr>
+            <w:rStyle w:val="Hyperlink"/>
+            <w:lang w:val="en-US"/>
+          </w:rPr>
+          <w:t>https://www.bdbiosciences.com/documents/Multicolor_Fluorochrome_Guide.pdf</w:t>
+        </w:r>
+      </w:hyperlink>
+      <w:r>
+        <w:rPr>
+          <w:lang w:val="en-US"/>
+        </w:rPr>
+        <w:t xml:space="preserve"> I can see that the one closest to the &gt;670 nm filter from </w:t>
+      </w:r>
+      <w:proofErr w:type="spellStart"/>
+      <w:r>
+        <w:rPr>
+          <w:lang w:val="en-US"/>
+        </w:rPr>
+        <w:t>VAndeputte</w:t>
+      </w:r>
+      <w:proofErr w:type="spellEnd"/>
+      <w:r>
+        <w:rPr>
+          <w:lang w:val="en-US"/>
+        </w:rPr>
+        <w:t xml:space="preserve"> is: </w:t>
+      </w:r>
+      <w:r>
+        <w:rPr>
+          <w:lang w:val="en-US"/>
+        </w:rPr>
+        <w:t>PerCP-Cy5-5-A</w:t>
+      </w:r>
+      <w:r>
+        <w:rPr>
+          <w:lang w:val="en-US"/>
+        </w:rPr>
+        <w:t xml:space="preserve"> with 695/40 so from 675 to 715 nm, and indeed that one looked also best</w:t>
+      </w:r>
+      <w:bookmarkStart w:id="0" w:name="_GoBack"/>
+      <w:bookmarkEnd w:id="0"/>
+    </w:p>
+    <w:p>
+      <w:pPr>
+        <w:rPr>
           <w:lang w:val="en-US"/>
         </w:rPr>
       </w:pPr>
@@ -294,19 +359,7 @@
         <w:rPr>
           <w:lang w:val="en-US"/>
         </w:rPr>
-        <w:t>(FSC,</w:t>
-      </w:r>
-      <w:r>
-        <w:rPr>
-          <w:lang w:val="en-US"/>
-        </w:rPr>
-        <w:t>1</w:t>
-      </w:r>
-      <w:r>
-        <w:rPr>
-          <w:lang w:val="en-US"/>
-        </w:rPr>
-        <w:t>200</w:t>
+        <w:t>(FSC,1200</w:t>
       </w:r>
       <w:proofErr w:type="gramStart"/>
       <w:r>
@@ -320,31 +373,7 @@
         <w:rPr>
           <w:lang w:val="en-US"/>
         </w:rPr>
-        <w:t xml:space="preserve">(SSC,200) </w:t>
-      </w:r>
-      <w:r>
-        <w:rPr>
-          <w:lang w:val="en-US"/>
-        </w:rPr>
-        <w:t>gi</w:t>
-      </w:r>
-      <w:r>
-        <w:rPr>
-          <w:lang w:val="en-US"/>
-        </w:rPr>
-        <w:t xml:space="preserve">ves only ca </w:t>
-      </w:r>
-      <w:r>
-        <w:rPr>
-          <w:lang w:val="en-US"/>
-        </w:rPr>
-        <w:t>3</w:t>
-      </w:r>
-      <w:r>
-        <w:rPr>
-          <w:lang w:val="en-US"/>
-        </w:rPr>
-        <w:t>000 el noise events in Buffer only in 100 seconds</w:t>
+        <w:t>(SSC,200) gives only ca 3000 el noise events in Buffer only in 100 seconds</w:t>
       </w:r>
     </w:p>
     <w:p>
@@ -376,25 +405,7 @@
         <w:rPr>
           <w:lang w:val="en-US"/>
         </w:rPr>
-        <w:t>(</w:t>
-      </w:r>
-      <w:r>
-        <w:rPr>
-          <w:lang w:val="en-US"/>
-        </w:rPr>
-        <w:t>Pacific Blue</w:t>
-      </w:r>
-      <w:r>
-        <w:rPr>
-          <w:lang w:val="en-US"/>
-        </w:rPr>
-        <w:t>,200</w:t>
-      </w:r>
-      <w:r>
-        <w:rPr>
-          <w:lang w:val="en-US"/>
-        </w:rPr>
-        <w:t>) gives only ca 3000 el noise events in Buffer</w:t>
+        <w:t>(Pacific Blue,200) gives only ca 3000 el noise events in Buffer</w:t>
       </w:r>
     </w:p>
     <w:p>
@@ -426,13 +437,7 @@
         <w:rPr>
           <w:lang w:val="en-US"/>
         </w:rPr>
-        <w:t>(SSC,200)</w:t>
-      </w:r>
-      <w:r>
-        <w:rPr>
-          <w:lang w:val="en-US"/>
-        </w:rPr>
-        <w:t xml:space="preserve"> seems to allow too much debris noise because &gt; 10% of sample events have negative FSC-A, SSC-A, &gt;&gt;&gt;&gt; This threshold might be too low</w:t>
+        <w:t>(SSC,200) seems to allow too much debris noise because &gt; 10% of sample events have negative FSC-A, SSC-A, &gt;&gt;&gt;&gt; This threshold might be too low</w:t>
       </w:r>
     </w:p>
     <w:p>
@@ -450,13 +455,7 @@
         <w:rPr>
           <w:lang w:val="en-US"/>
         </w:rPr>
-        <w:t xml:space="preserve">Also </w:t>
-      </w:r>
-      <w:r>
-        <w:rPr>
-          <w:lang w:val="en-US"/>
-        </w:rPr>
-        <w:t>(FSC,200</w:t>
+        <w:t>Also (FSC,200</w:t>
       </w:r>
       <w:proofErr w:type="gramStart"/>
       <w:r>
@@ -470,13 +469,7 @@
         <w:rPr>
           <w:lang w:val="en-US"/>
         </w:rPr>
-        <w:t>(Pacific Blue,200)</w:t>
-      </w:r>
-      <w:r>
-        <w:rPr>
-          <w:lang w:val="en-US"/>
-        </w:rPr>
-        <w:t xml:space="preserve"> allows 10% of events in samples to be negative, so also this threshold seems too low</w:t>
+        <w:t>(Pacific Blue,200) allows 10% of events in samples to be negative, so also this threshold seems too low</w:t>
       </w:r>
     </w:p>
     <w:p>
@@ -494,13 +487,7 @@
         <w:rPr>
           <w:lang w:val="en-US"/>
         </w:rPr>
-        <w:t xml:space="preserve">Another reason why I would prefer </w:t>
-      </w:r>
-      <w:r>
-        <w:rPr>
-          <w:lang w:val="en-US"/>
-        </w:rPr>
-        <w:t>(FSC,1200</w:t>
+        <w:t>Another reason why I would prefer (FSC,1200</w:t>
       </w:r>
       <w:proofErr w:type="gramStart"/>
       <w:r>
@@ -514,25 +501,7 @@
         <w:rPr>
           <w:lang w:val="en-US"/>
         </w:rPr>
-        <w:t>(SSC,200)</w:t>
-      </w:r>
-      <w:r>
-        <w:rPr>
-          <w:lang w:val="en-US"/>
-        </w:rPr>
-        <w:t xml:space="preserve"> over </w:t>
-      </w:r>
-      <w:r>
-        <w:rPr>
-          <w:lang w:val="en-US"/>
-        </w:rPr>
-        <w:t>(FSC,200).AND.(Pacific Blue,200)</w:t>
-      </w:r>
-      <w:r>
-        <w:rPr>
-          <w:lang w:val="en-US"/>
-        </w:rPr>
-        <w:t xml:space="preserve"> is that more of the el noise events that pass the threshold lie in our </w:t>
+        <w:t xml:space="preserve">(SSC,200) over (FSC,200).AND.(Pacific Blue,200) is that more of the el noise events that pass the threshold lie in our </w:t>
       </w:r>
       <w:proofErr w:type="spellStart"/>
       <w:r>
@@ -578,13 +547,7 @@
         <w:rPr>
           <w:lang w:val="en-US"/>
         </w:rPr>
-        <w:t>(Pacific Blue,200)</w:t>
-      </w:r>
-      <w:r>
-        <w:rPr>
-          <w:lang w:val="en-US"/>
-        </w:rPr>
-        <w:t xml:space="preserve"> does not allow a clear gate between </w:t>
+        <w:t xml:space="preserve">(Pacific Blue,200) does not allow a clear gate between </w:t>
       </w:r>
       <w:proofErr w:type="spellStart"/>
       <w:r>
@@ -616,13 +579,7 @@
         <w:rPr>
           <w:lang w:val="en-US"/>
         </w:rPr>
-        <w:t xml:space="preserve">Currently: I would vote for </w:t>
-      </w:r>
-      <w:r>
-        <w:rPr>
-          <w:lang w:val="en-US"/>
-        </w:rPr>
-        <w:t>(FSC,1200</w:t>
+        <w:t>Currently: I would vote for (FSC,1200</w:t>
       </w:r>
       <w:proofErr w:type="gramStart"/>
       <w:r>
@@ -636,31 +593,7 @@
         <w:rPr>
           <w:lang w:val="en-US"/>
         </w:rPr>
-        <w:t>(SSC,200)</w:t>
-      </w:r>
-      <w:r>
-        <w:rPr>
-          <w:lang w:val="en-US"/>
-        </w:rPr>
-        <w:t xml:space="preserve"> or please try </w:t>
-      </w:r>
-      <w:r>
-        <w:rPr>
-          <w:lang w:val="en-US"/>
-        </w:rPr>
-        <w:t>(FSC,</w:t>
-      </w:r>
-      <w:r>
-        <w:rPr>
-          <w:lang w:val="en-US"/>
-        </w:rPr>
-        <w:t>8</w:t>
-      </w:r>
-      <w:r>
-        <w:rPr>
-          <w:lang w:val="en-US"/>
-        </w:rPr>
-        <w:t>00).AND.(SSC,200)</w:t>
+        <w:t>(SSC,200) or please try (FSC,800).AND.(SSC,200)</w:t>
       </w:r>
     </w:p>
     <w:p>
@@ -780,19 +713,7 @@
         <w:rPr>
           <w:lang w:val="en-US"/>
         </w:rPr>
-        <w:t>200x, 300x, 8500x</w:t>
-      </w:r>
-      <w:r>
-        <w:rPr>
-          <w:lang w:val="en-US"/>
-        </w:rPr>
-        <w:t xml:space="preserve"> (a la nature paper)</w:t>
-      </w:r>
-      <w:r>
-        <w:rPr>
-          <w:lang w:val="en-US"/>
-        </w:rPr>
-        <w:t xml:space="preserve"> </w:t>
+        <w:t xml:space="preserve">200x, 300x, 8500x (a la nature paper) </w:t>
       </w:r>
     </w:p>
     <w:p>
@@ -828,6 +749,7 @@
         <w:rPr>
           <w:lang w:val="en-US"/>
         </w:rPr>
+        <w:lastRenderedPageBreak/>
         <w:t xml:space="preserve">All 5 persons, only Buffer stained, </w:t>
       </w:r>
     </w:p>
@@ -880,28 +802,8 @@
         <w:rPr>
           <w:lang w:val="en-US"/>
         </w:rPr>
-        <w:t xml:space="preserve">For future: </w:t>
-      </w:r>
-      <w:r>
-        <w:rPr>
-          <w:lang w:val="en-US"/>
-        </w:rPr>
-        <w:t>Think about a</w:t>
-      </w:r>
-      <w:r>
-        <w:rPr>
-          <w:lang w:val="en-US"/>
-        </w:rPr>
-        <w:t xml:space="preserve"> pooled mixed </w:t>
-      </w:r>
-      <w:r>
-        <w:rPr>
-          <w:lang w:val="en-US"/>
-        </w:rPr>
-        <w:t>sample that serves as control on all plates!</w:t>
-      </w:r>
-      <w:bookmarkStart w:id="0" w:name="_GoBack"/>
-      <w:bookmarkEnd w:id="0"/>
+        <w:t>For future: Think about a pooled mixed sample that serves as control on all plates!</w:t>
+      </w:r>
     </w:p>
     <w:p>
       <w:pPr>
@@ -1587,6 +1489,27 @@
       <w:contextualSpacing/>
     </w:pPr>
   </w:style>
+  <w:style w:type="character" w:styleId="Hyperlink">
+    <w:name w:val="Hyperlink"/>
+    <w:basedOn w:val="DefaultParagraphFont"/>
+    <w:uiPriority w:val="99"/>
+    <w:unhideWhenUsed/>
+    <w:rsid w:val="00D163E8"/>
+    <w:rPr>
+      <w:color w:val="0563C1" w:themeColor="hyperlink"/>
+      <w:u w:val="single"/>
+    </w:rPr>
+  </w:style>
+  <w:style w:type="character" w:styleId="UnresolvedMention">
+    <w:name w:val="Unresolved Mention"/>
+    <w:basedOn w:val="DefaultParagraphFont"/>
+    <w:uiPriority w:val="99"/>
+    <w:rsid w:val="00D163E8"/>
+    <w:rPr>
+      <w:color w:val="605E5C"/>
+      <w:shd w:val="clear" w:color="auto" w:fill="E1DFDD"/>
+    </w:rPr>
+  </w:style>
 </w:styles>
 </file>
 

</xml_diff>